<commit_message>
checking the publication bias
</commit_message>
<xml_diff>
--- a/R/Formula.docx
+++ b/R/Formula.docx
@@ -2220,7 +2220,7 @@
                   <m:sSub>
                     <m:e>
                       <m:r>
-                        <m:t>n</m:t>
+                        <m:t>N</m:t>
                       </m:r>
                     </m:e>
                     <m:sub>
@@ -2890,6 +2890,240 @@
           </m:r>
         </m:oMath>
       </m:oMathPara>
+    </w:p>
+    <w:p>
+      <w:pPr>
+        <w:pStyle w:val="FirstParagraph"/>
+      </w:pPr>
+      <m:oMathPara>
+        <m:oMathParaPr>
+          <m:jc m:val="center"/>
+        </m:oMathParaPr>
+        <m:oMath>
+          <m:f>
+            <m:fPr>
+              <m:type m:val="bar"/>
+            </m:fPr>
+            <m:num>
+              <m:r>
+                <m:t>1</m:t>
+              </m:r>
+            </m:num>
+            <m:den>
+              <m:acc>
+                <m:accPr>
+                  <m:chr m:val="̃"/>
+                </m:accPr>
+                <m:e>
+                  <m:r>
+                    <m:t>N</m:t>
+                  </m:r>
+                </m:e>
+              </m:acc>
+            </m:den>
+          </m:f>
+          <m:r>
+            <m:rPr>
+              <m:sty m:val="p"/>
+            </m:rPr>
+            <m:t>=</m:t>
+          </m:r>
+          <m:f>
+            <m:fPr>
+              <m:type m:val="bar"/>
+            </m:fPr>
+            <m:num>
+              <m:r>
+                <m:t>1</m:t>
+              </m:r>
+            </m:num>
+            <m:den>
+              <m:sSub>
+                <m:e>
+                  <m:r>
+                    <m:t>N</m:t>
+                  </m:r>
+                </m:e>
+                <m:sub>
+                  <m:r>
+                    <m:rPr>
+                      <m:nor/>
+                      <m:sty m:val="p"/>
+                    </m:rPr>
+                    <m:t>ES</m:t>
+                  </m:r>
+                </m:sub>
+              </m:sSub>
+            </m:den>
+          </m:f>
+          <m:r>
+            <m:rPr>
+              <m:sty m:val="p"/>
+            </m:rPr>
+            <m:t>+</m:t>
+          </m:r>
+          <m:f>
+            <m:fPr>
+              <m:type m:val="bar"/>
+            </m:fPr>
+            <m:num>
+              <m:r>
+                <m:t>1</m:t>
+              </m:r>
+            </m:num>
+            <m:den>
+              <m:sSub>
+                <m:e>
+                  <m:r>
+                    <m:t>N</m:t>
+                  </m:r>
+                </m:e>
+                <m:sub>
+                  <m:r>
+                    <m:rPr>
+                      <m:nor/>
+                      <m:sty m:val="p"/>
+                    </m:rPr>
+                    <m:t>EC</m:t>
+                  </m:r>
+                </m:sub>
+              </m:sSub>
+            </m:den>
+          </m:f>
+          <m:r>
+            <m:rPr>
+              <m:sty m:val="p"/>
+            </m:rPr>
+            <m:t>+</m:t>
+          </m:r>
+          <m:f>
+            <m:fPr>
+              <m:type m:val="bar"/>
+            </m:fPr>
+            <m:num>
+              <m:r>
+                <m:t>1</m:t>
+              </m:r>
+            </m:num>
+            <m:den>
+              <m:sSub>
+                <m:e>
+                  <m:r>
+                    <m:t>N</m:t>
+                  </m:r>
+                </m:e>
+                <m:sub>
+                  <m:r>
+                    <m:rPr>
+                      <m:nor/>
+                      <m:sty m:val="p"/>
+                    </m:rPr>
+                    <m:t>CS</m:t>
+                  </m:r>
+                </m:sub>
+              </m:sSub>
+            </m:den>
+          </m:f>
+          <m:r>
+            <m:rPr>
+              <m:sty m:val="p"/>
+            </m:rPr>
+            <m:t>+</m:t>
+          </m:r>
+          <m:f>
+            <m:fPr>
+              <m:type m:val="bar"/>
+            </m:fPr>
+            <m:num>
+              <m:r>
+                <m:t>1</m:t>
+              </m:r>
+            </m:num>
+            <m:den>
+              <m:sSub>
+                <m:e>
+                  <m:r>
+                    <m:t>N</m:t>
+                  </m:r>
+                </m:e>
+                <m:sub>
+                  <m:r>
+                    <m:rPr>
+                      <m:nor/>
+                      <m:sty m:val="p"/>
+                    </m:rPr>
+                    <m:t>CC</m:t>
+                  </m:r>
+                </m:sub>
+              </m:sSub>
+            </m:den>
+          </m:f>
+          <m:r>
+            <m:rPr>
+              <m:sty m:val="p"/>
+            </m:rPr>
+            <m:t>.</m:t>
+          </m:r>
+        </m:oMath>
+      </m:oMathPara>
+    </w:p>
+    <w:p>
+      <w:pPr>
+        <w:pStyle w:val="FirstParagraph"/>
+      </w:pPr>
+      <m:oMath>
+        <m:r>
+          <m:t>1</m:t>
+        </m:r>
+        <m:r>
+          <m:rPr>
+            <m:sty m:val="p"/>
+          </m:rPr>
+          <m:t>/</m:t>
+        </m:r>
+        <m:acc>
+          <m:accPr>
+            <m:chr m:val="̃"/>
+          </m:accPr>
+          <m:e>
+            <m:r>
+              <m:t>N</m:t>
+            </m:r>
+          </m:e>
+        </m:acc>
+      </m:oMath>
+      <w:r>
+        <w:t xml:space="preserve"> </w:t>
+      </w:r>
+      <m:oMath>
+        <m:rad>
+          <m:radPr>
+            <m:degHide m:val="1"/>
+          </m:radPr>
+          <m:deg/>
+          <m:e>
+            <m:r>
+              <m:t>1</m:t>
+            </m:r>
+            <m:r>
+              <m:rPr>
+                <m:sty m:val="p"/>
+              </m:rPr>
+              <m:t>/</m:t>
+            </m:r>
+            <m:acc>
+              <m:accPr>
+                <m:chr m:val="̃"/>
+              </m:accPr>
+              <m:e>
+                <m:r>
+                  <m:t>N</m:t>
+                </m:r>
+              </m:e>
+            </m:acc>
+          </m:e>
+        </m:rad>
+      </m:oMath>
     </w:p>
     <w:bookmarkEnd w:id="20"/>
     <w:sectPr/>

</xml_diff>